<commit_message>
Embedded custom fonts in the document
</commit_message>
<xml_diff>
--- a/A1 - ഇഞ്ചക്ഷന്‍.docx
+++ b/A1 - ഇഞ്ചക്ഷന്‍.docx
@@ -3,6 +3,8 @@
 <w:document xmlns:wpc="http://schemas.microsoft.com/office/word/2010/wordprocessingCanvas" xmlns:mc="http://schemas.openxmlformats.org/markup-compatibility/2006" xmlns:o="urn:schemas-microsoft-com:office:office" xmlns:r="http://schemas.openxmlformats.org/officeDocument/2006/relationships" xmlns:m="http://schemas.openxmlformats.org/officeDocument/2006/math" xmlns:v="urn:schemas-microsoft-com:vml" xmlns:wp14="http://schemas.microsoft.com/office/word/2010/wordprocessingDrawing" xmlns:wp="http://schemas.openxmlformats.org/drawingml/2006/wordprocessingDrawing" xmlns:w10="urn:schemas-microsoft-com:office:word" xmlns:w="http://schemas.openxmlformats.org/wordprocessingml/2006/main" xmlns:w14="http://schemas.microsoft.com/office/word/2010/wordml" xmlns:wpg="http://schemas.microsoft.com/office/word/2010/wordprocessingGroup" xmlns:wpi="http://schemas.microsoft.com/office/word/2010/wordprocessingInk" xmlns:wne="http://schemas.microsoft.com/office/word/2006/wordml" xmlns:wps="http://schemas.microsoft.com/office/word/2010/wordprocessingShape" mc:Ignorable="w14 wp14">
   <w:body>
     <w:p>
+      <w:bookmarkStart w:id="0" w:name="_GoBack"/>
+      <w:bookmarkEnd w:id="0"/>
       <w:r>
         <w:t xml:space="preserve">Translation of </w:t>
       </w:r>
@@ -814,7 +816,6 @@
             <w:pPr>
               <w:spacing w:after="0" w:line="336" w:lineRule="atLeast"/>
               <w:rPr>
-                <w:rFonts w:hint="cs"/>
                 <w:lang w:bidi="ml-IN"/>
               </w:rPr>
             </w:pPr>
@@ -882,7 +883,6 @@
               </w:rPr>
               <w:t xml:space="preserve"> </w:t>
             </w:r>
-            <w:proofErr w:type="spellStart"/>
             <w:r>
               <w:rPr>
                 <w:rFonts w:ascii="Meera" w:hAnsi="Meera" w:cs="Meera" w:hint="cs"/>
@@ -893,7 +893,6 @@
               </w:rPr>
               <w:t>XPath</w:t>
             </w:r>
-            <w:proofErr w:type="spellEnd"/>
             <w:r>
               <w:rPr>
                 <w:rFonts w:ascii="Meera" w:hAnsi="Meera" w:cs="Meera" w:hint="cs"/>
@@ -915,7 +914,6 @@
               </w:rPr>
               <w:t xml:space="preserve"> </w:t>
             </w:r>
-            <w:proofErr w:type="spellStart"/>
             <w:r>
               <w:rPr>
                 <w:rFonts w:ascii="Meera" w:hAnsi="Meera" w:cs="Meera" w:hint="cs"/>
@@ -926,7 +924,6 @@
               </w:rPr>
               <w:t>NoSQL</w:t>
             </w:r>
-            <w:proofErr w:type="spellEnd"/>
             <w:r>
               <w:rPr>
                 <w:rFonts w:ascii="Meera" w:hAnsi="Meera" w:cs="Meera" w:hint="cs"/>
@@ -1137,7 +1134,7 @@
             <w:pPr>
               <w:spacing w:after="0" w:line="336" w:lineRule="atLeast"/>
               <w:rPr>
-                <w:rFonts w:ascii="Arial" w:hAnsi="Arial" w:hint="cs"/>
+                <w:rFonts w:ascii="Arial" w:hAnsi="Arial"/>
                 <w:color w:val="252525"/>
                 <w:sz w:val="21"/>
                 <w:szCs w:val="21"/>
@@ -1165,18 +1162,7 @@
                 <w:cs/>
                 <w:lang w:bidi="ml-IN"/>
               </w:rPr>
-              <w:t>വൈകല്യം</w:t>
-            </w:r>
-            <w:r>
-              <w:rPr>
-                <w:rFonts w:ascii="Meera" w:hAnsi="Meera" w:cs="Meera" w:hint="cs"/>
-                <w:color w:val="252525"/>
-                <w:sz w:val="24"/>
-                <w:szCs w:val="24"/>
-                <w:cs/>
-                <w:lang w:bidi="ml-IN"/>
-              </w:rPr>
-              <w:t xml:space="preserve"> നിമിത്തം ഡാറ്റ നഷ്ടപ്പെടുകയോ</w:t>
+              <w:t>വൈകല്യം നിമിത്തം ഡാറ്റ നഷ്ടപ്പെടുകയോ</w:t>
             </w:r>
             <w:r>
               <w:rPr>
@@ -1337,7 +1323,6 @@
     <w:p>
       <w:pPr>
         <w:rPr>
-          <w:rFonts w:hint="cs"/>
           <w:lang w:bidi="ml-IN"/>
         </w:rPr>
       </w:pPr>
@@ -1430,8 +1415,6 @@
                 <w:lang w:bidi="ml-IN"/>
               </w:rPr>
             </w:pPr>
-            <w:bookmarkStart w:id="0" w:name="_GoBack"/>
-            <w:bookmarkEnd w:id="0"/>
           </w:p>
         </w:tc>
       </w:tr>
@@ -1439,7 +1422,6 @@
     <w:p>
       <w:pPr>
         <w:rPr>
-          <w:rFonts w:hint="cs"/>
           <w:cs/>
           <w:lang w:bidi="ml-IN"/>
         </w:rPr>
@@ -1618,6 +1600,7 @@
   <w:style w:type="character" w:default="1" w:styleId="DefaultParagraphFont">
     <w:name w:val="Default Paragraph Font"/>
     <w:uiPriority w:val="1"/>
+    <w:semiHidden/>
     <w:unhideWhenUsed/>
   </w:style>
   <w:style w:type="table" w:default="1" w:styleId="TableNormal">
@@ -1823,6 +1806,7 @@
   <w:style w:type="character" w:default="1" w:styleId="DefaultParagraphFont">
     <w:name w:val="Default Paragraph Font"/>
     <w:uiPriority w:val="1"/>
+    <w:semiHidden/>
     <w:unhideWhenUsed/>
   </w:style>
   <w:style w:type="table" w:default="1" w:styleId="TableNormal">

</xml_diff>